<commit_message>
1. tested the interview report
Co-authored-by: Aditya Chatterjee <acditya@users.noreply.github.com>
</commit_message>
<xml_diff>
--- a/TurView/Docxtpl Templates/TurView Interview Report.docx
+++ b/TurView/Docxtpl Templates/TurView Interview Report.docx
@@ -28,7 +28,7 @@
             <wp:extent cx="2428875" cy="2428875"/>
             <wp:effectExtent l="0" t="0" r="9525" b="0"/>
             <wp:wrapNone/>
-            <wp:docPr id="1519902645" name="Picture 1"/>
+            <wp:docPr id="1001" name="Picture 1"/>
             <wp:cNvGraphicFramePr>
               <a:graphicFrameLocks xmlns:a="http://schemas.openxmlformats.org/drawingml/2006/main" noChangeAspect="1"/>
             </wp:cNvGraphicFramePr>
@@ -126,40 +126,7 @@
                 <w:sz w:val="48"/>
                 <w:szCs w:val="48"/>
               </w:rPr>
-              <w:t>{</w:t>
-            </w:r>
-            <w:r>
-              <w:rPr>
-                <w:rFonts w:ascii="Aptos" w:hAnsi="Aptos" w:cs="Times New Roman"/>
-                <w:b/>
-                <w:bCs/>
-                <w:color w:val="067C42"/>
-                <w:sz w:val="48"/>
-                <w:szCs w:val="48"/>
-              </w:rPr>
-              <w:t>{name</w:t>
-            </w:r>
-            <w:r>
-              <w:rPr>
-                <w:rFonts w:ascii="Aptos" w:hAnsi="Aptos" w:cs="Times New Roman"/>
-                <w:b/>
-                <w:bCs/>
-                <w:color w:val="067C42"/>
-                <w:sz w:val="48"/>
-                <w:szCs w:val="48"/>
-              </w:rPr>
-              <w:t>}</w:t>
-            </w:r>
-            <w:r>
-              <w:rPr>
-                <w:rFonts w:ascii="Aptos" w:hAnsi="Aptos" w:cs="Times New Roman"/>
-                <w:b/>
-                <w:bCs/>
-                <w:color w:val="067C42"/>
-                <w:sz w:val="48"/>
-                <w:szCs w:val="48"/>
-              </w:rPr>
-              <w:t>}’s</w:t>
+              <w:t xml:space="preserve">Aditya’s</w:t>
             </w:r>
             <w:r>
               <w:rPr>
@@ -219,33 +186,7 @@
         <w:rPr>
           <w:rFonts w:ascii="Aptos" w:hAnsi="Aptos"/>
         </w:rPr>
-        <w:t>{</w:t>
-      </w:r>
-      <w:r>
-        <w:rPr>
-          <w:rFonts w:ascii="Aptos" w:hAnsi="Aptos"/>
-        </w:rPr>
-        <w:t>{</w:t>
-      </w:r>
-      <w:proofErr w:type="spellStart"/>
-      <w:r>
-        <w:rPr>
-          <w:rFonts w:ascii="Aptos" w:hAnsi="Aptos"/>
-        </w:rPr>
-        <w:t>job_desc</w:t>
-      </w:r>
-      <w:proofErr w:type="spellEnd"/>
-      <w:r>
-        <w:rPr>
-          <w:rFonts w:ascii="Aptos" w:hAnsi="Aptos"/>
-        </w:rPr>
-        <w:t>}</w:t>
-      </w:r>
-      <w:r>
-        <w:rPr>
-          <w:rFonts w:ascii="Aptos" w:hAnsi="Aptos"/>
-        </w:rPr>
-        <w:t>}</w:t>
+        <w:t xml:space="preserve">Software Engineer</w:t>
       </w:r>
     </w:p>
     <w:p>
@@ -290,47 +231,7 @@
           <w:b/>
           <w:bCs/>
         </w:rPr>
-        <w:t>{</w:t>
-      </w:r>
-      <w:r>
-        <w:rPr>
-          <w:rFonts w:asciiTheme="majorHAnsi" w:hAnsiTheme="majorHAnsi" w:cs="Times New Roman"/>
-          <w:b/>
-          <w:bCs/>
-        </w:rPr>
-        <w:t>{</w:t>
-      </w:r>
-      <w:r>
-        <w:rPr>
-          <w:rFonts w:asciiTheme="majorHAnsi" w:hAnsiTheme="majorHAnsi" w:cs="Times New Roman"/>
-          <w:b/>
-          <w:bCs/>
-        </w:rPr>
-        <w:t>question</w:t>
-      </w:r>
-      <w:r>
-        <w:rPr>
-          <w:rFonts w:asciiTheme="majorHAnsi" w:hAnsiTheme="majorHAnsi" w:cs="Times New Roman"/>
-          <w:b/>
-          <w:bCs/>
-        </w:rPr>
-        <w:t>s.q1</w:t>
-      </w:r>
-      <w:r>
-        <w:rPr>
-          <w:rFonts w:asciiTheme="majorHAnsi" w:hAnsiTheme="majorHAnsi" w:cs="Times New Roman"/>
-          <w:b/>
-          <w:bCs/>
-        </w:rPr>
-        <w:t>}</w:t>
-      </w:r>
-      <w:r>
-        <w:rPr>
-          <w:rFonts w:asciiTheme="majorHAnsi" w:hAnsiTheme="majorHAnsi" w:cs="Times New Roman"/>
-          <w:b/>
-          <w:bCs/>
-        </w:rPr>
-        <w:t>}</w:t>
+        <w:t xml:space="preserve">What is your name?</w:t>
       </w:r>
     </w:p>
     <w:p>
@@ -353,47 +254,7 @@
           <w:b/>
           <w:bCs/>
         </w:rPr>
-        <w:t>{</w:t>
-      </w:r>
-      <w:r>
-        <w:rPr>
-          <w:rFonts w:asciiTheme="majorHAnsi" w:hAnsiTheme="majorHAnsi" w:cs="Times New Roman"/>
-          <w:b/>
-          <w:bCs/>
-        </w:rPr>
-        <w:t>{</w:t>
-      </w:r>
-      <w:r>
-        <w:rPr>
-          <w:rFonts w:asciiTheme="majorHAnsi" w:hAnsiTheme="majorHAnsi" w:cs="Times New Roman"/>
-          <w:b/>
-          <w:bCs/>
-        </w:rPr>
-        <w:t>question</w:t>
-      </w:r>
-      <w:r>
-        <w:rPr>
-          <w:rFonts w:asciiTheme="majorHAnsi" w:hAnsiTheme="majorHAnsi" w:cs="Times New Roman"/>
-          <w:b/>
-          <w:bCs/>
-        </w:rPr>
-        <w:t>s.q2</w:t>
-      </w:r>
-      <w:r>
-        <w:rPr>
-          <w:rFonts w:asciiTheme="majorHAnsi" w:hAnsiTheme="majorHAnsi" w:cs="Times New Roman"/>
-          <w:b/>
-          <w:bCs/>
-        </w:rPr>
-        <w:t>}</w:t>
-      </w:r>
-      <w:r>
-        <w:rPr>
-          <w:rFonts w:asciiTheme="majorHAnsi" w:hAnsiTheme="majorHAnsi" w:cs="Times New Roman"/>
-          <w:b/>
-          <w:bCs/>
-        </w:rPr>
-        <w:t>}</w:t>
+        <w:t xml:space="preserve">What is your age?</w:t>
       </w:r>
     </w:p>
     <w:p>
@@ -416,47 +277,7 @@
           <w:b/>
           <w:bCs/>
         </w:rPr>
-        <w:t>{</w:t>
-      </w:r>
-      <w:r>
-        <w:rPr>
-          <w:rFonts w:asciiTheme="majorHAnsi" w:hAnsiTheme="majorHAnsi" w:cs="Times New Roman"/>
-          <w:b/>
-          <w:bCs/>
-        </w:rPr>
-        <w:t>{</w:t>
-      </w:r>
-      <w:r>
-        <w:rPr>
-          <w:rFonts w:asciiTheme="majorHAnsi" w:hAnsiTheme="majorHAnsi" w:cs="Times New Roman"/>
-          <w:b/>
-          <w:bCs/>
-        </w:rPr>
-        <w:t>question</w:t>
-      </w:r>
-      <w:r>
-        <w:rPr>
-          <w:rFonts w:asciiTheme="majorHAnsi" w:hAnsiTheme="majorHAnsi" w:cs="Times New Roman"/>
-          <w:b/>
-          <w:bCs/>
-        </w:rPr>
-        <w:t>s.q3</w:t>
-      </w:r>
-      <w:r>
-        <w:rPr>
-          <w:rFonts w:asciiTheme="majorHAnsi" w:hAnsiTheme="majorHAnsi" w:cs="Times New Roman"/>
-          <w:b/>
-          <w:bCs/>
-        </w:rPr>
-        <w:t>}</w:t>
-      </w:r>
-      <w:r>
-        <w:rPr>
-          <w:rFonts w:asciiTheme="majorHAnsi" w:hAnsiTheme="majorHAnsi" w:cs="Times New Roman"/>
-          <w:b/>
-          <w:bCs/>
-        </w:rPr>
-        <w:t>}</w:t>
+        <w:t xml:space="preserve">What is your name?</w:t>
       </w:r>
     </w:p>
     <w:p>
@@ -479,47 +300,7 @@
           <w:b/>
           <w:bCs/>
         </w:rPr>
-        <w:t>{</w:t>
-      </w:r>
-      <w:r>
-        <w:rPr>
-          <w:rFonts w:asciiTheme="majorHAnsi" w:hAnsiTheme="majorHAnsi" w:cs="Times New Roman"/>
-          <w:b/>
-          <w:bCs/>
-        </w:rPr>
-        <w:t>{</w:t>
-      </w:r>
-      <w:r>
-        <w:rPr>
-          <w:rFonts w:asciiTheme="majorHAnsi" w:hAnsiTheme="majorHAnsi" w:cs="Times New Roman"/>
-          <w:b/>
-          <w:bCs/>
-        </w:rPr>
-        <w:t>question</w:t>
-      </w:r>
-      <w:r>
-        <w:rPr>
-          <w:rFonts w:asciiTheme="majorHAnsi" w:hAnsiTheme="majorHAnsi" w:cs="Times New Roman"/>
-          <w:b/>
-          <w:bCs/>
-        </w:rPr>
-        <w:t>s.q4</w:t>
-      </w:r>
-      <w:r>
-        <w:rPr>
-          <w:rFonts w:asciiTheme="majorHAnsi" w:hAnsiTheme="majorHAnsi" w:cs="Times New Roman"/>
-          <w:b/>
-          <w:bCs/>
-        </w:rPr>
-        <w:t>}</w:t>
-      </w:r>
-      <w:r>
-        <w:rPr>
-          <w:rFonts w:asciiTheme="majorHAnsi" w:hAnsiTheme="majorHAnsi" w:cs="Times New Roman"/>
-          <w:b/>
-          <w:bCs/>
-        </w:rPr>
-        <w:t>}</w:t>
+        <w:t xml:space="preserve">What is your age?</w:t>
       </w:r>
     </w:p>
     <w:p>
@@ -542,47 +323,7 @@
           <w:b/>
           <w:bCs/>
         </w:rPr>
-        <w:t>{</w:t>
-      </w:r>
-      <w:r>
-        <w:rPr>
-          <w:rFonts w:asciiTheme="majorHAnsi" w:hAnsiTheme="majorHAnsi" w:cs="Times New Roman"/>
-          <w:b/>
-          <w:bCs/>
-        </w:rPr>
-        <w:t>{</w:t>
-      </w:r>
-      <w:r>
-        <w:rPr>
-          <w:rFonts w:asciiTheme="majorHAnsi" w:hAnsiTheme="majorHAnsi" w:cs="Times New Roman"/>
-          <w:b/>
-          <w:bCs/>
-        </w:rPr>
-        <w:t>question</w:t>
-      </w:r>
-      <w:r>
-        <w:rPr>
-          <w:rFonts w:asciiTheme="majorHAnsi" w:hAnsiTheme="majorHAnsi" w:cs="Times New Roman"/>
-          <w:b/>
-          <w:bCs/>
-        </w:rPr>
-        <w:t>s.q5</w:t>
-      </w:r>
-      <w:r>
-        <w:rPr>
-          <w:rFonts w:asciiTheme="majorHAnsi" w:hAnsiTheme="majorHAnsi" w:cs="Times New Roman"/>
-          <w:b/>
-          <w:bCs/>
-        </w:rPr>
-        <w:t>}</w:t>
-      </w:r>
-      <w:r>
-        <w:rPr>
-          <w:rFonts w:asciiTheme="majorHAnsi" w:hAnsiTheme="majorHAnsi" w:cs="Times New Roman"/>
-          <w:b/>
-          <w:bCs/>
-        </w:rPr>
-        <w:t>}</w:t>
+        <w:t xml:space="preserve">What is your name?</w:t>
       </w:r>
     </w:p>
     <w:p>
@@ -638,55 +379,7 @@
           <w:b/>
           <w:bCs/>
         </w:rPr>
-        <w:t>{</w:t>
-      </w:r>
-      <w:r>
-        <w:rPr>
-          <w:rFonts w:asciiTheme="majorHAnsi" w:hAnsiTheme="majorHAnsi" w:cs="Times New Roman"/>
-          <w:b/>
-          <w:bCs/>
-        </w:rPr>
-        <w:t>{</w:t>
-      </w:r>
-      <w:r>
-        <w:rPr>
-          <w:rFonts w:asciiTheme="majorHAnsi" w:hAnsiTheme="majorHAnsi" w:cs="Times New Roman"/>
-          <w:b/>
-          <w:bCs/>
-        </w:rPr>
-        <w:t>ideal_</w:t>
-      </w:r>
-      <w:r>
-        <w:rPr>
-          <w:rFonts w:asciiTheme="majorHAnsi" w:hAnsiTheme="majorHAnsi" w:cs="Times New Roman"/>
-          <w:b/>
-          <w:bCs/>
-        </w:rPr>
-        <w:t>answer</w:t>
-      </w:r>
-      <w:r>
-        <w:rPr>
-          <w:rFonts w:asciiTheme="majorHAnsi" w:hAnsiTheme="majorHAnsi" w:cs="Times New Roman"/>
-          <w:b/>
-          <w:bCs/>
-        </w:rPr>
-        <w:t>s.a1</w:t>
-      </w:r>
-      <w:r>
-        <w:rPr>
-          <w:rFonts w:asciiTheme="majorHAnsi" w:hAnsiTheme="majorHAnsi" w:cs="Times New Roman"/>
-          <w:b/>
-          <w:bCs/>
-        </w:rPr>
-        <w:t>}</w:t>
-      </w:r>
-      <w:r>
-        <w:rPr>
-          <w:rFonts w:asciiTheme="majorHAnsi" w:hAnsiTheme="majorHAnsi" w:cs="Times New Roman"/>
-          <w:b/>
-          <w:bCs/>
-        </w:rPr>
-        <w:t>}</w:t>
+        <w:t xml:space="preserve">Aditya</w:t>
       </w:r>
     </w:p>
     <w:p>
@@ -709,47 +402,7 @@
           <w:b/>
           <w:bCs/>
         </w:rPr>
-        <w:t>{</w:t>
-      </w:r>
-      <w:r>
-        <w:rPr>
-          <w:rFonts w:asciiTheme="majorHAnsi" w:hAnsiTheme="majorHAnsi" w:cs="Times New Roman"/>
-          <w:b/>
-          <w:bCs/>
-        </w:rPr>
-        <w:t>{ideal_</w:t>
-      </w:r>
-      <w:r>
-        <w:rPr>
-          <w:rFonts w:asciiTheme="majorHAnsi" w:hAnsiTheme="majorHAnsi" w:cs="Times New Roman"/>
-          <w:b/>
-          <w:bCs/>
-        </w:rPr>
-        <w:t>answer</w:t>
-      </w:r>
-      <w:r>
-        <w:rPr>
-          <w:rFonts w:asciiTheme="majorHAnsi" w:hAnsiTheme="majorHAnsi" w:cs="Times New Roman"/>
-          <w:b/>
-          <w:bCs/>
-        </w:rPr>
-        <w:t>s.a2</w:t>
-      </w:r>
-      <w:r>
-        <w:rPr>
-          <w:rFonts w:asciiTheme="majorHAnsi" w:hAnsiTheme="majorHAnsi" w:cs="Times New Roman"/>
-          <w:b/>
-          <w:bCs/>
-        </w:rPr>
-        <w:t>}</w:t>
-      </w:r>
-      <w:r>
-        <w:rPr>
-          <w:rFonts w:asciiTheme="majorHAnsi" w:hAnsiTheme="majorHAnsi" w:cs="Times New Roman"/>
-          <w:b/>
-          <w:bCs/>
-        </w:rPr>
-        <w:t>}</w:t>
+        <w:t xml:space="preserve">22</w:t>
       </w:r>
     </w:p>
     <w:p>
@@ -772,47 +425,7 @@
           <w:b/>
           <w:bCs/>
         </w:rPr>
-        <w:t>{</w:t>
-      </w:r>
-      <w:r>
-        <w:rPr>
-          <w:rFonts w:asciiTheme="majorHAnsi" w:hAnsiTheme="majorHAnsi" w:cs="Times New Roman"/>
-          <w:b/>
-          <w:bCs/>
-        </w:rPr>
-        <w:t>{ideal_</w:t>
-      </w:r>
-      <w:r>
-        <w:rPr>
-          <w:rFonts w:asciiTheme="majorHAnsi" w:hAnsiTheme="majorHAnsi" w:cs="Times New Roman"/>
-          <w:b/>
-          <w:bCs/>
-        </w:rPr>
-        <w:t>answer</w:t>
-      </w:r>
-      <w:r>
-        <w:rPr>
-          <w:rFonts w:asciiTheme="majorHAnsi" w:hAnsiTheme="majorHAnsi" w:cs="Times New Roman"/>
-          <w:b/>
-          <w:bCs/>
-        </w:rPr>
-        <w:t>s.a3</w:t>
-      </w:r>
-      <w:r>
-        <w:rPr>
-          <w:rFonts w:asciiTheme="majorHAnsi" w:hAnsiTheme="majorHAnsi" w:cs="Times New Roman"/>
-          <w:b/>
-          <w:bCs/>
-        </w:rPr>
-        <w:t>}</w:t>
-      </w:r>
-      <w:r>
-        <w:rPr>
-          <w:rFonts w:asciiTheme="majorHAnsi" w:hAnsiTheme="majorHAnsi" w:cs="Times New Roman"/>
-          <w:b/>
-          <w:bCs/>
-        </w:rPr>
-        <w:t>}</w:t>
+        <w:t xml:space="preserve">Aditya</w:t>
       </w:r>
     </w:p>
     <w:p>
@@ -835,47 +448,7 @@
           <w:b/>
           <w:bCs/>
         </w:rPr>
-        <w:t>{</w:t>
-      </w:r>
-      <w:r>
-        <w:rPr>
-          <w:rFonts w:asciiTheme="majorHAnsi" w:hAnsiTheme="majorHAnsi" w:cs="Times New Roman"/>
-          <w:b/>
-          <w:bCs/>
-        </w:rPr>
-        <w:t>{ideal_</w:t>
-      </w:r>
-      <w:r>
-        <w:rPr>
-          <w:rFonts w:asciiTheme="majorHAnsi" w:hAnsiTheme="majorHAnsi" w:cs="Times New Roman"/>
-          <w:b/>
-          <w:bCs/>
-        </w:rPr>
-        <w:t>answer</w:t>
-      </w:r>
-      <w:r>
-        <w:rPr>
-          <w:rFonts w:asciiTheme="majorHAnsi" w:hAnsiTheme="majorHAnsi" w:cs="Times New Roman"/>
-          <w:b/>
-          <w:bCs/>
-        </w:rPr>
-        <w:t>s.a4</w:t>
-      </w:r>
-      <w:r>
-        <w:rPr>
-          <w:rFonts w:asciiTheme="majorHAnsi" w:hAnsiTheme="majorHAnsi" w:cs="Times New Roman"/>
-          <w:b/>
-          <w:bCs/>
-        </w:rPr>
-        <w:t>}</w:t>
-      </w:r>
-      <w:r>
-        <w:rPr>
-          <w:rFonts w:asciiTheme="majorHAnsi" w:hAnsiTheme="majorHAnsi" w:cs="Times New Roman"/>
-          <w:b/>
-          <w:bCs/>
-        </w:rPr>
-        <w:t>}</w:t>
+        <w:t xml:space="preserve">22</w:t>
       </w:r>
     </w:p>
     <w:p>
@@ -898,47 +471,7 @@
           <w:b/>
           <w:bCs/>
         </w:rPr>
-        <w:t>{</w:t>
-      </w:r>
-      <w:r>
-        <w:rPr>
-          <w:rFonts w:asciiTheme="majorHAnsi" w:hAnsiTheme="majorHAnsi" w:cs="Times New Roman"/>
-          <w:b/>
-          <w:bCs/>
-        </w:rPr>
-        <w:t>{ideal_</w:t>
-      </w:r>
-      <w:r>
-        <w:rPr>
-          <w:rFonts w:asciiTheme="majorHAnsi" w:hAnsiTheme="majorHAnsi" w:cs="Times New Roman"/>
-          <w:b/>
-          <w:bCs/>
-        </w:rPr>
-        <w:t>answer</w:t>
-      </w:r>
-      <w:r>
-        <w:rPr>
-          <w:rFonts w:asciiTheme="majorHAnsi" w:hAnsiTheme="majorHAnsi" w:cs="Times New Roman"/>
-          <w:b/>
-          <w:bCs/>
-        </w:rPr>
-        <w:t>s.a5</w:t>
-      </w:r>
-      <w:r>
-        <w:rPr>
-          <w:rFonts w:asciiTheme="majorHAnsi" w:hAnsiTheme="majorHAnsi" w:cs="Times New Roman"/>
-          <w:b/>
-          <w:bCs/>
-        </w:rPr>
-        <w:t>}</w:t>
-      </w:r>
-      <w:r>
-        <w:rPr>
-          <w:rFonts w:asciiTheme="majorHAnsi" w:hAnsiTheme="majorHAnsi" w:cs="Times New Roman"/>
-          <w:b/>
-          <w:bCs/>
-        </w:rPr>
-        <w:t>}</w:t>
+        <w:t xml:space="preserve">Aditya</w:t>
       </w:r>
     </w:p>
     <w:p>
@@ -993,47 +526,7 @@
           <w:b/>
           <w:bCs/>
         </w:rPr>
-        <w:t>{</w:t>
-      </w:r>
-      <w:r>
-        <w:rPr>
-          <w:rFonts w:asciiTheme="majorHAnsi" w:hAnsiTheme="majorHAnsi" w:cs="Times New Roman"/>
-          <w:b/>
-          <w:bCs/>
-        </w:rPr>
-        <w:t>{client_</w:t>
-      </w:r>
-      <w:r>
-        <w:rPr>
-          <w:rFonts w:asciiTheme="majorHAnsi" w:hAnsiTheme="majorHAnsi" w:cs="Times New Roman"/>
-          <w:b/>
-          <w:bCs/>
-        </w:rPr>
-        <w:t>answer</w:t>
-      </w:r>
-      <w:r>
-        <w:rPr>
-          <w:rFonts w:asciiTheme="majorHAnsi" w:hAnsiTheme="majorHAnsi" w:cs="Times New Roman"/>
-          <w:b/>
-          <w:bCs/>
-        </w:rPr>
-        <w:t>s.a1</w:t>
-      </w:r>
-      <w:r>
-        <w:rPr>
-          <w:rFonts w:asciiTheme="majorHAnsi" w:hAnsiTheme="majorHAnsi" w:cs="Times New Roman"/>
-          <w:b/>
-          <w:bCs/>
-        </w:rPr>
-        <w:t>}</w:t>
-      </w:r>
-      <w:r>
-        <w:rPr>
-          <w:rFonts w:asciiTheme="majorHAnsi" w:hAnsiTheme="majorHAnsi" w:cs="Times New Roman"/>
-          <w:b/>
-          <w:bCs/>
-        </w:rPr>
-        <w:t>}</w:t>
+        <w:t xml:space="preserve">Aditya</w:t>
       </w:r>
     </w:p>
     <w:p>
@@ -1056,47 +549,7 @@
           <w:b/>
           <w:bCs/>
         </w:rPr>
-        <w:t>{</w:t>
-      </w:r>
-      <w:r>
-        <w:rPr>
-          <w:rFonts w:asciiTheme="majorHAnsi" w:hAnsiTheme="majorHAnsi" w:cs="Times New Roman"/>
-          <w:b/>
-          <w:bCs/>
-        </w:rPr>
-        <w:t>{client_</w:t>
-      </w:r>
-      <w:r>
-        <w:rPr>
-          <w:rFonts w:asciiTheme="majorHAnsi" w:hAnsiTheme="majorHAnsi" w:cs="Times New Roman"/>
-          <w:b/>
-          <w:bCs/>
-        </w:rPr>
-        <w:t>answer</w:t>
-      </w:r>
-      <w:r>
-        <w:rPr>
-          <w:rFonts w:asciiTheme="majorHAnsi" w:hAnsiTheme="majorHAnsi" w:cs="Times New Roman"/>
-          <w:b/>
-          <w:bCs/>
-        </w:rPr>
-        <w:t>s.a2</w:t>
-      </w:r>
-      <w:r>
-        <w:rPr>
-          <w:rFonts w:asciiTheme="majorHAnsi" w:hAnsiTheme="majorHAnsi" w:cs="Times New Roman"/>
-          <w:b/>
-          <w:bCs/>
-        </w:rPr>
-        <w:t>}</w:t>
-      </w:r>
-      <w:r>
-        <w:rPr>
-          <w:rFonts w:asciiTheme="majorHAnsi" w:hAnsiTheme="majorHAnsi" w:cs="Times New Roman"/>
-          <w:b/>
-          <w:bCs/>
-        </w:rPr>
-        <w:t>}</w:t>
+        <w:t xml:space="preserve">22</w:t>
       </w:r>
     </w:p>
     <w:p>
@@ -1119,47 +572,7 @@
           <w:b/>
           <w:bCs/>
         </w:rPr>
-        <w:t>{</w:t>
-      </w:r>
-      <w:r>
-        <w:rPr>
-          <w:rFonts w:asciiTheme="majorHAnsi" w:hAnsiTheme="majorHAnsi" w:cs="Times New Roman"/>
-          <w:b/>
-          <w:bCs/>
-        </w:rPr>
-        <w:t>{client_</w:t>
-      </w:r>
-      <w:r>
-        <w:rPr>
-          <w:rFonts w:asciiTheme="majorHAnsi" w:hAnsiTheme="majorHAnsi" w:cs="Times New Roman"/>
-          <w:b/>
-          <w:bCs/>
-        </w:rPr>
-        <w:t>answer</w:t>
-      </w:r>
-      <w:r>
-        <w:rPr>
-          <w:rFonts w:asciiTheme="majorHAnsi" w:hAnsiTheme="majorHAnsi" w:cs="Times New Roman"/>
-          <w:b/>
-          <w:bCs/>
-        </w:rPr>
-        <w:t>s.a3</w:t>
-      </w:r>
-      <w:r>
-        <w:rPr>
-          <w:rFonts w:asciiTheme="majorHAnsi" w:hAnsiTheme="majorHAnsi" w:cs="Times New Roman"/>
-          <w:b/>
-          <w:bCs/>
-        </w:rPr>
-        <w:t>}</w:t>
-      </w:r>
-      <w:r>
-        <w:rPr>
-          <w:rFonts w:asciiTheme="majorHAnsi" w:hAnsiTheme="majorHAnsi" w:cs="Times New Roman"/>
-          <w:b/>
-          <w:bCs/>
-        </w:rPr>
-        <w:t>}</w:t>
+        <w:t xml:space="preserve">Aditya</w:t>
       </w:r>
     </w:p>
     <w:p>
@@ -1182,47 +595,7 @@
           <w:b/>
           <w:bCs/>
         </w:rPr>
-        <w:t>{</w:t>
-      </w:r>
-      <w:r>
-        <w:rPr>
-          <w:rFonts w:asciiTheme="majorHAnsi" w:hAnsiTheme="majorHAnsi" w:cs="Times New Roman"/>
-          <w:b/>
-          <w:bCs/>
-        </w:rPr>
-        <w:t>{client_</w:t>
-      </w:r>
-      <w:r>
-        <w:rPr>
-          <w:rFonts w:asciiTheme="majorHAnsi" w:hAnsiTheme="majorHAnsi" w:cs="Times New Roman"/>
-          <w:b/>
-          <w:bCs/>
-        </w:rPr>
-        <w:t>answer</w:t>
-      </w:r>
-      <w:r>
-        <w:rPr>
-          <w:rFonts w:asciiTheme="majorHAnsi" w:hAnsiTheme="majorHAnsi" w:cs="Times New Roman"/>
-          <w:b/>
-          <w:bCs/>
-        </w:rPr>
-        <w:t>s.a4</w:t>
-      </w:r>
-      <w:r>
-        <w:rPr>
-          <w:rFonts w:asciiTheme="majorHAnsi" w:hAnsiTheme="majorHAnsi" w:cs="Times New Roman"/>
-          <w:b/>
-          <w:bCs/>
-        </w:rPr>
-        <w:t>}</w:t>
-      </w:r>
-      <w:r>
-        <w:rPr>
-          <w:rFonts w:asciiTheme="majorHAnsi" w:hAnsiTheme="majorHAnsi" w:cs="Times New Roman"/>
-          <w:b/>
-          <w:bCs/>
-        </w:rPr>
-        <w:t>}</w:t>
+        <w:t xml:space="preserve">22</w:t>
       </w:r>
     </w:p>
     <w:p>
@@ -1245,47 +618,7 @@
           <w:b/>
           <w:bCs/>
         </w:rPr>
-        <w:t>{</w:t>
-      </w:r>
-      <w:r>
-        <w:rPr>
-          <w:rFonts w:asciiTheme="majorHAnsi" w:hAnsiTheme="majorHAnsi" w:cs="Times New Roman"/>
-          <w:b/>
-          <w:bCs/>
-        </w:rPr>
-        <w:t>{client_</w:t>
-      </w:r>
-      <w:r>
-        <w:rPr>
-          <w:rFonts w:asciiTheme="majorHAnsi" w:hAnsiTheme="majorHAnsi" w:cs="Times New Roman"/>
-          <w:b/>
-          <w:bCs/>
-        </w:rPr>
-        <w:t>answer</w:t>
-      </w:r>
-      <w:r>
-        <w:rPr>
-          <w:rFonts w:asciiTheme="majorHAnsi" w:hAnsiTheme="majorHAnsi" w:cs="Times New Roman"/>
-          <w:b/>
-          <w:bCs/>
-        </w:rPr>
-        <w:t>s.a5</w:t>
-      </w:r>
-      <w:r>
-        <w:rPr>
-          <w:rFonts w:asciiTheme="majorHAnsi" w:hAnsiTheme="majorHAnsi" w:cs="Times New Roman"/>
-          <w:b/>
-          <w:bCs/>
-        </w:rPr>
-        <w:t>}</w:t>
-      </w:r>
-      <w:r>
-        <w:rPr>
-          <w:rFonts w:asciiTheme="majorHAnsi" w:hAnsiTheme="majorHAnsi" w:cs="Times New Roman"/>
-          <w:b/>
-          <w:bCs/>
-        </w:rPr>
-        <w:t>}</w:t>
+        <w:t xml:space="preserve">Aditya</w:t>
       </w:r>
     </w:p>
     <w:p>
@@ -1468,7 +801,7 @@
               <w:rPr>
                 <w:rFonts w:ascii="Aptos" w:hAnsi="Aptos"/>
               </w:rPr>
-              <w:t>{{results[0][0]}}</w:t>
+              <w:t xml:space="preserve">5</w:t>
             </w:r>
           </w:p>
         </w:tc>
@@ -1487,7 +820,7 @@
               <w:rPr>
                 <w:rFonts w:ascii="Aptos" w:hAnsi="Aptos"/>
               </w:rPr>
-              <w:t>{{results[1][0]}}</w:t>
+              <w:t xml:space="preserve">6</w:t>
             </w:r>
           </w:p>
         </w:tc>
@@ -1506,7 +839,7 @@
               <w:rPr>
                 <w:rFonts w:ascii="Aptos" w:hAnsi="Aptos"/>
               </w:rPr>
-              <w:t>{{results[2][0]}}</w:t>
+              <w:t xml:space="preserve">5.5</w:t>
             </w:r>
           </w:p>
         </w:tc>
@@ -1525,7 +858,7 @@
               <w:rPr>
                 <w:rFonts w:ascii="Aptos" w:hAnsi="Aptos"/>
               </w:rPr>
-              <w:t>{{results[3][0]}}</w:t>
+              <w:t xml:space="preserve">9</w:t>
             </w:r>
           </w:p>
         </w:tc>
@@ -1544,7 +877,7 @@
               <w:rPr>
                 <w:rFonts w:ascii="Aptos" w:hAnsi="Aptos"/>
               </w:rPr>
-              <w:t>{{results[4][0]}}</w:t>
+              <w:t xml:space="preserve">10</w:t>
             </w:r>
           </w:p>
         </w:tc>
@@ -1588,25 +921,7 @@
           <w:sz w:val="28"/>
           <w:szCs w:val="28"/>
         </w:rPr>
-        <w:t>{{</w:t>
-      </w:r>
-      <w:proofErr w:type="spellStart"/>
-      <w:r>
-        <w:rPr>
-          <w:rFonts w:ascii="Aptos" w:hAnsi="Aptos"/>
-          <w:sz w:val="28"/>
-          <w:szCs w:val="28"/>
-        </w:rPr>
-        <w:t>average_score</w:t>
-      </w:r>
-      <w:proofErr w:type="spellEnd"/>
-      <w:r>
-        <w:rPr>
-          <w:rFonts w:ascii="Aptos" w:hAnsi="Aptos"/>
-          <w:sz w:val="28"/>
-          <w:szCs w:val="28"/>
-        </w:rPr>
-        <w:t>}} / 10</w:t>
+        <w:t xml:space="preserve">7.1 / 10</w:t>
       </w:r>
     </w:p>
     <w:p>
@@ -1637,25 +952,7 @@
           <w:sz w:val="28"/>
           <w:szCs w:val="28"/>
         </w:rPr>
-        <w:t>{{</w:t>
-      </w:r>
-      <w:proofErr w:type="spellStart"/>
-      <w:r>
-        <w:rPr>
-          <w:rFonts w:ascii="Aptos" w:hAnsi="Aptos"/>
-          <w:sz w:val="28"/>
-          <w:szCs w:val="28"/>
-        </w:rPr>
-        <w:t>maximum_score</w:t>
-      </w:r>
-      <w:proofErr w:type="spellEnd"/>
-      <w:r>
-        <w:rPr>
-          <w:rFonts w:ascii="Aptos" w:hAnsi="Aptos"/>
-          <w:sz w:val="28"/>
-          <w:szCs w:val="28"/>
-        </w:rPr>
-        <w:t>}} / 10</w:t>
+        <w:t xml:space="preserve">10 / 10</w:t>
       </w:r>
     </w:p>
     <w:p>
@@ -1686,25 +983,7 @@
           <w:sz w:val="28"/>
           <w:szCs w:val="28"/>
         </w:rPr>
-        <w:t>{{</w:t>
-      </w:r>
-      <w:proofErr w:type="spellStart"/>
-      <w:r>
-        <w:rPr>
-          <w:rFonts w:ascii="Aptos" w:hAnsi="Aptos"/>
-          <w:sz w:val="28"/>
-          <w:szCs w:val="28"/>
-        </w:rPr>
-        <w:t>minimum_score</w:t>
-      </w:r>
-      <w:proofErr w:type="spellEnd"/>
-      <w:r>
-        <w:rPr>
-          <w:rFonts w:ascii="Aptos" w:hAnsi="Aptos"/>
-          <w:sz w:val="28"/>
-          <w:szCs w:val="28"/>
-        </w:rPr>
-        <w:t>}} / 10</w:t>
+        <w:t xml:space="preserve">5 / 10</w:t>
       </w:r>
     </w:p>
     <w:p>
@@ -1755,7 +1034,7 @@
         <w:rPr>
           <w:rFonts w:ascii="Aptos" w:hAnsi="Aptos"/>
         </w:rPr>
-        <w:t>{{results[0][1]}}</w:t>
+        <w:t xml:space="preserve">Correct</w:t>
       </w:r>
     </w:p>
     <w:p>
@@ -1776,7 +1055,7 @@
         <w:rPr>
           <w:rFonts w:ascii="Aptos" w:hAnsi="Aptos"/>
         </w:rPr>
-        <w:t>{{results[1][1]}}</w:t>
+        <w:t xml:space="preserve">Correct</w:t>
       </w:r>
     </w:p>
     <w:p>
@@ -1797,7 +1076,7 @@
         <w:rPr>
           <w:rFonts w:ascii="Aptos" w:hAnsi="Aptos"/>
         </w:rPr>
-        <w:t>{{results[2][1]}}</w:t>
+        <w:t xml:space="preserve">Correct</w:t>
       </w:r>
     </w:p>
     <w:p>
@@ -1821,7 +1100,7 @@
         <w:rPr>
           <w:rFonts w:ascii="Aptos" w:hAnsi="Aptos"/>
         </w:rPr>
-        <w:t>{{results[3][1]}}</w:t>
+        <w:t xml:space="preserve">Correct</w:t>
       </w:r>
     </w:p>
     <w:p>
@@ -1860,7 +1139,7 @@
         <w:rPr>
           <w:rFonts w:ascii="Aptos" w:hAnsi="Aptos"/>
         </w:rPr>
-        <w:t>{{results[4][1]}}</w:t>
+        <w:t xml:space="preserve">Correct</w:t>
       </w:r>
     </w:p>
     <w:sectPr>

</xml_diff>